<commit_message>
-Updates to conversion document instructions
</commit_message>
<xml_diff>
--- a/Conversion/Converting a Production Major Havoc PCB to Support Major Havoc.docx
+++ b/Conversion/Converting a Production Major Havoc PCB to Support Major Havoc.docx
@@ -23,7 +23,15 @@
     </w:p>
     <w:p>
       <w:r>
-        <w:t>Draft 1.0 - 3/30/2018</w:t>
+        <w:t>Draft 1.1</w:t>
+      </w:r>
+      <w:bookmarkStart w:id="0" w:name="_GoBack"/>
+      <w:bookmarkEnd w:id="0"/>
+      <w:r>
+        <w:t xml:space="preserve"> - 4/2</w:t>
+      </w:r>
+      <w:r>
+        <w:t>/2018</w:t>
       </w:r>
     </w:p>
     <w:p>
@@ -393,7 +401,10 @@
         </w:numPr>
       </w:pPr>
       <w:r>
-        <w:t>(4) 28-pin DIP Sockets</w:t>
+        <w:t>(5</w:t>
+      </w:r>
+      <w:r>
+        <w:t>) 28-pin DIP Sockets</w:t>
       </w:r>
       <w:r>
         <w:t xml:space="preserve"> (note: some PCB’s have the Speech IC socket already stuffed)</w:t>
@@ -426,7 +437,15 @@
     </w:p>
     <w:p/>
     <w:p>
-      <w:r>
+      <w:pPr>
+        <w:rPr>
+          <w:b/>
+        </w:rPr>
+      </w:pPr>
+      <w:r>
+        <w:rPr>
+          <w:b/>
+        </w:rPr>
         <w:t>Upgrade Procedure:</w:t>
       </w:r>
     </w:p>
@@ -499,7 +518,10 @@
         </w:numPr>
       </w:pPr>
       <w:r>
-        <w:t xml:space="preserve">Solder a </w:t>
+        <w:t>On the component side, s</w:t>
+      </w:r>
+      <w:r>
+        <w:t xml:space="preserve">older a </w:t>
       </w:r>
       <w:proofErr w:type="spellStart"/>
       <w:r>
@@ -522,23 +544,117 @@
         </w:numPr>
       </w:pPr>
       <w:r>
-        <w:t>On the socket @ 9S, solder a wire to pin 27 of the modified socket you installed. Route the wire under capacitors (see pictures below) and attach the other end to the 74LS139 IC @ 8R pin 13 (signal A14). Gamma mods are now complete.</w:t>
-      </w:r>
-    </w:p>
-    <w:p>
-      <w:pPr>
-        <w:pStyle w:val="ListParagraph"/>
-      </w:pPr>
-    </w:p>
-    <w:p>
-      <w:pPr>
-        <w:pStyle w:val="ListParagraph"/>
-      </w:pPr>
-      <w:r>
-        <w:t>&lt;more to come&gt;</w:t>
-      </w:r>
-      <w:bookmarkStart w:id="0" w:name="_GoBack"/>
-      <w:bookmarkEnd w:id="0"/>
+        <w:t>On the component side, at</w:t>
+      </w:r>
+      <w:r>
+        <w:t xml:space="preserve"> the socket @ 9S, solder a wire to pin 27 of the modified socket you installed. Route the wire under capacitors (see pictures below) and attach the other end to the 74LS139 IC @ 8R pin 13 (signal A14). Gamma mods are now complete.</w:t>
+      </w:r>
+    </w:p>
+    <w:p>
+      <w:pPr>
+        <w:pStyle w:val="ListParagraph"/>
+        <w:numPr>
+          <w:ilvl w:val="0"/>
+          <w:numId w:val="3"/>
+        </w:numPr>
+      </w:pPr>
+      <w:r>
+        <w:t>Now, moving to the solder side (underside of the PCB) we will start adding the new wires for the page select.</w:t>
+      </w:r>
+    </w:p>
+    <w:p>
+      <w:pPr>
+        <w:pStyle w:val="ListParagraph"/>
+        <w:numPr>
+          <w:ilvl w:val="0"/>
+          <w:numId w:val="3"/>
+        </w:numPr>
+      </w:pPr>
+      <w:r>
+        <w:t>Solder a wire from the new socket @ 5R, pin 1 (Reset) to the Alpha CPU 6502 @ 2S pin 40.</w:t>
+      </w:r>
+    </w:p>
+    <w:p>
+      <w:pPr>
+        <w:pStyle w:val="ListParagraph"/>
+        <w:numPr>
+          <w:ilvl w:val="0"/>
+          <w:numId w:val="3"/>
+        </w:numPr>
+      </w:pPr>
+      <w:r>
+        <w:t>Solder a wire from the new socket @ 5R, pin 9 (Clock) to the Address Decoder 74LS138 @ 5N pin 10.</w:t>
+      </w:r>
+    </w:p>
+    <w:p>
+      <w:pPr>
+        <w:pStyle w:val="ListParagraph"/>
+        <w:numPr>
+          <w:ilvl w:val="0"/>
+          <w:numId w:val="3"/>
+        </w:numPr>
+      </w:pPr>
+      <w:r>
+        <w:t>Solder a wire from the new socket @ 5R, pin 13 (D2) to the Data Buffer 27LS244 @ 5R pin 16.</w:t>
+      </w:r>
+    </w:p>
+    <w:p>
+      <w:pPr>
+        <w:pStyle w:val="ListParagraph"/>
+        <w:numPr>
+          <w:ilvl w:val="0"/>
+          <w:numId w:val="3"/>
+        </w:numPr>
+      </w:pPr>
+      <w:r>
+        <w:t>Solder a LONG wire from the new socket @ 5R, pin 12</w:t>
+      </w:r>
+      <w:r>
+        <w:t>. You are going to then take this wire up to a through hole in the PCB (see picture below) and then route this wire under capacitor leads to help guide the wire towards the ROM socket @ 1N/P… solder this wire neatly to pin 27 @ 1N/P.</w:t>
+      </w:r>
+    </w:p>
+    <w:p>
+      <w:pPr>
+        <w:pStyle w:val="ListParagraph"/>
+        <w:numPr>
+          <w:ilvl w:val="0"/>
+          <w:numId w:val="3"/>
+        </w:numPr>
+      </w:pPr>
+      <w:r>
+        <w:t>We are now going to start the modifications for the speech circuit.</w:t>
+      </w:r>
+    </w:p>
+    <w:p>
+      <w:pPr>
+        <w:pStyle w:val="ListParagraph"/>
+        <w:numPr>
+          <w:ilvl w:val="0"/>
+          <w:numId w:val="3"/>
+        </w:numPr>
+      </w:pPr>
+      <w:r>
+        <w:t xml:space="preserve">Stuff all the parts from the parts list using the below </w:t>
+      </w:r>
+      <w:r>
+        <w:t>table</w:t>
+      </w:r>
+      <w:r>
+        <w:t xml:space="preserve">… be careful to </w:t>
+      </w:r>
+      <w:r>
+        <w:t>match polarity on the electrolytic capacitor.</w:t>
+      </w:r>
+    </w:p>
+    <w:p>
+      <w:pPr>
+        <w:pStyle w:val="ListParagraph"/>
+      </w:pPr>
+    </w:p>
+    <w:p>
+      <w:pPr>
+        <w:pStyle w:val="ListParagraph"/>
+      </w:pPr>
     </w:p>
     <w:sectPr>
       <w:pgSz w:w="12240" w:h="15840"/>

</xml_diff>

<commit_message>
Update Converting a Production Major Havoc PCB to Support Major Havoc.docx
</commit_message>
<xml_diff>
--- a/Conversion/Converting a Production Major Havoc PCB to Support Major Havoc.docx
+++ b/Conversion/Converting a Production Major Havoc PCB to Support Major Havoc.docx
@@ -1,6 +1,6 @@
 
 <file path=word/document.xml><?xml version="1.0" encoding="utf-8"?>
-<w:document xmlns:wpc="http://schemas.microsoft.com/office/word/2010/wordprocessingCanvas" xmlns:cx="http://schemas.microsoft.com/office/drawing/2014/chartex" xmlns:cx1="http://schemas.microsoft.com/office/drawing/2015/9/8/chartex" xmlns:cx2="http://schemas.microsoft.com/office/drawing/2015/10/21/chartex" xmlns:cx3="http://schemas.microsoft.com/office/drawing/2016/5/9/chartex" xmlns:cx4="http://schemas.microsoft.com/office/drawing/2016/5/10/chartex" xmlns:cx5="http://schemas.microsoft.com/office/drawing/2016/5/11/chartex" xmlns:cx6="http://schemas.microsoft.com/office/drawing/2016/5/12/chartex" xmlns:cx7="http://schemas.microsoft.com/office/drawing/2016/5/13/chartex" xmlns:cx8="http://schemas.microsoft.com/office/drawing/2016/5/14/chartex" xmlns:mc="http://schemas.openxmlformats.org/markup-compatibility/2006" xmlns:aink="http://schemas.microsoft.com/office/drawing/2016/ink" xmlns:am3d="http://schemas.microsoft.com/office/drawing/2017/model3d" xmlns:o="urn:schemas-microsoft-com:office:office" xmlns:r="http://schemas.openxmlformats.org/officeDocument/2006/relationships" xmlns:m="http://schemas.openxmlformats.org/officeDocument/2006/math" xmlns:v="urn:schemas-microsoft-com:vml" xmlns:wp14="http://schemas.microsoft.com/office/word/2010/wordprocessingDrawing" xmlns:wp="http://schemas.openxmlformats.org/drawingml/2006/wordprocessingDrawing" xmlns:w10="urn:schemas-microsoft-com:office:word" xmlns:w="http://schemas.openxmlformats.org/wordprocessingml/2006/main" xmlns:w14="http://schemas.microsoft.com/office/word/2010/wordml" xmlns:w15="http://schemas.microsoft.com/office/word/2012/wordml" xmlns:w16cex="http://schemas.microsoft.com/office/word/2018/wordml/cex" xmlns:w16cid="http://schemas.microsoft.com/office/word/2016/wordml/cid" xmlns:w16="http://schemas.microsoft.com/office/word/2018/wordml" xmlns:w16se="http://schemas.microsoft.com/office/word/2015/wordml/symex" xmlns:wpg="http://schemas.microsoft.com/office/word/2010/wordprocessingGroup" xmlns:wpi="http://schemas.microsoft.com/office/word/2010/wordprocessingInk" xmlns:wne="http://schemas.microsoft.com/office/word/2006/wordml" xmlns:wps="http://schemas.microsoft.com/office/word/2010/wordprocessingShape" mc:Ignorable="w14 w15 w16se w16cid w16 w16cex wp14">
+<w:document xmlns:wpc="http://schemas.microsoft.com/office/word/2010/wordprocessingCanvas" xmlns:cx="http://schemas.microsoft.com/office/drawing/2014/chartex" xmlns:cx1="http://schemas.microsoft.com/office/drawing/2015/9/8/chartex" xmlns:cx2="http://schemas.microsoft.com/office/drawing/2015/10/21/chartex" xmlns:cx3="http://schemas.microsoft.com/office/drawing/2016/5/9/chartex" xmlns:cx4="http://schemas.microsoft.com/office/drawing/2016/5/10/chartex" xmlns:cx5="http://schemas.microsoft.com/office/drawing/2016/5/11/chartex" xmlns:cx6="http://schemas.microsoft.com/office/drawing/2016/5/12/chartex" xmlns:cx7="http://schemas.microsoft.com/office/drawing/2016/5/13/chartex" xmlns:cx8="http://schemas.microsoft.com/office/drawing/2016/5/14/chartex" xmlns:mc="http://schemas.openxmlformats.org/markup-compatibility/2006" xmlns:aink="http://schemas.microsoft.com/office/drawing/2016/ink" xmlns:am3d="http://schemas.microsoft.com/office/drawing/2017/model3d" xmlns:o="urn:schemas-microsoft-com:office:office" xmlns:r="http://schemas.openxmlformats.org/officeDocument/2006/relationships" xmlns:m="http://schemas.openxmlformats.org/officeDocument/2006/math" xmlns:v="urn:schemas-microsoft-com:vml" xmlns:wp14="http://schemas.microsoft.com/office/word/2010/wordprocessingDrawing" xmlns:wp="http://schemas.openxmlformats.org/drawingml/2006/wordprocessingDrawing" xmlns:w10="urn:schemas-microsoft-com:office:word" xmlns:w="http://schemas.openxmlformats.org/wordprocessingml/2006/main" xmlns:w14="http://schemas.microsoft.com/office/word/2010/wordml" xmlns:w15="http://schemas.microsoft.com/office/word/2012/wordml" xmlns:w16cex="http://schemas.microsoft.com/office/word/2018/wordml/cex" xmlns:w16cid="http://schemas.microsoft.com/office/word/2016/wordml/cid" xmlns:w16="http://schemas.microsoft.com/office/word/2018/wordml" xmlns:w16sdtdh="http://schemas.microsoft.com/office/word/2020/wordml/sdtdatahash" xmlns:w16se="http://schemas.microsoft.com/office/word/2015/wordml/symex" xmlns:wpg="http://schemas.microsoft.com/office/word/2010/wordprocessingGroup" xmlns:wpi="http://schemas.microsoft.com/office/word/2010/wordprocessingInk" xmlns:wne="http://schemas.microsoft.com/office/word/2006/wordml" xmlns:wps="http://schemas.microsoft.com/office/word/2010/wordprocessingShape" mc:Ignorable="w14 w15 w16se w16cid w16 w16cex w16sdtdh wp14">
   <w:body>
     <w:p>
       <w:pPr>
@@ -26,19 +26,19 @@
         <w:t>Draft 1.</w:t>
       </w:r>
       <w:r>
-        <w:t>9</w:t>
-      </w:r>
-      <w:r>
-        <w:t xml:space="preserve"> - </w:t>
-      </w:r>
-      <w:r>
-        <w:t>4</w:t>
-      </w:r>
-      <w:r>
-        <w:t>/</w:t>
-      </w:r>
-      <w:r>
-        <w:t>16</w:t>
+        <w:t>10</w:t>
+      </w:r>
+      <w:r>
+        <w:t xml:space="preserve"> </w:t>
+      </w:r>
+      <w:r>
+        <w:t>–</w:t>
+      </w:r>
+      <w:r>
+        <w:t xml:space="preserve"> </w:t>
+      </w:r>
+      <w:r>
+        <w:t>8/11</w:t>
       </w:r>
       <w:r>
         <w:t>/20</w:t>
@@ -102,7 +102,16 @@
     </w:p>
     <w:p>
       <w:r>
-        <w:t>In order to support the updated ROM’s, several modifications need to be performed on the production Major Havoc PCB. The modifications are moderately challenging and you should understand that you might harm your PCB if you make mistakes, do not perform these modifications if you are not willing to accept the risks.</w:t>
+        <w:t>In order to support the updated ROM’s, several modifications need to be performed on the production Major Havoc PCB. The modifications are moderately challenging</w:t>
+      </w:r>
+      <w:r>
+        <w:t xml:space="preserve"> (no cutting however)</w:t>
+      </w:r>
+      <w:r>
+        <w:t xml:space="preserve"> and you should understand that you might harm your PCB if you make mistakes, do not perform these modifications if you are not willing to accept the risks.</w:t>
+      </w:r>
+      <w:r>
+        <w:t xml:space="preserve"> If done cleanly, the mods are easily reversible because no cutting is required to support Major Havoc – The Promised End.</w:t>
       </w:r>
     </w:p>
     <w:p>
@@ -110,7 +119,13 @@
         <w:t xml:space="preserve">Overall, </w:t>
       </w:r>
       <w:r>
-        <w:t xml:space="preserve">on major </w:t>
+        <w:t>on</w:t>
+      </w:r>
+      <w:r>
+        <w:t>ly ONE</w:t>
+      </w:r>
+      <w:r>
+        <w:t xml:space="preserve"> major </w:t>
       </w:r>
       <w:r>
         <w:t>thing need</w:t>
@@ -136,7 +151,10 @@
     </w:p>
     <w:p>
       <w:r>
-        <w:t>The overall process involves adding a single IC to a ‘Spare’ location on the production PCB, adding several jumper wire and cutting one trace.</w:t>
+        <w:t>The overall process involves adding a single IC to a ‘Spare’ location on the production PCB</w:t>
+      </w:r>
+      <w:r>
+        <w:t>.</w:t>
       </w:r>
     </w:p>
     <w:p>
@@ -153,10 +171,10 @@
         <w:t>*will*</w:t>
       </w:r>
       <w:r>
-        <w:t xml:space="preserve"> still support running production ROM’s if you care to revert back. The cut trace specifically will not cau</w:t>
-      </w:r>
-      <w:r>
-        <w:t>se any functionality to be lost as it is on the speech circuit.</w:t>
+        <w:t xml:space="preserve"> still support running production ROM’s if you care to revert back</w:t>
+      </w:r>
+      <w:r>
+        <w:t xml:space="preserve"> and if you modify to instructions, you can run original ROM’s on a modified PCB by simply pulling the new IC @ 5S and putting in the original ROMs.</w:t>
       </w:r>
     </w:p>
     <w:p>
@@ -269,13 +287,19 @@
         <w:t>2</w:t>
       </w:r>
       <w:r>
-        <w:t>) 28-Pin DIP Socket (</w:t>
-      </w:r>
-      <w:r>
-        <w:t xml:space="preserve">machine pin and </w:t>
-      </w:r>
-      <w:r>
-        <w:t>flat, see notes)</w:t>
+        <w:t xml:space="preserve">) 28-Pin DIP Socket </w:t>
+      </w:r>
+      <w:r>
+        <w:t>(</w:t>
+      </w:r>
+      <w:r>
+        <w:t>flat</w:t>
+      </w:r>
+      <w:r>
+        <w:t xml:space="preserve"> pin suggested</w:t>
+      </w:r>
+      <w:r>
+        <w:t>, see notes)</w:t>
       </w:r>
     </w:p>
     <w:p>
@@ -287,6 +311,7 @@
         </w:numPr>
       </w:pPr>
       <w:r>
+        <w:lastRenderedPageBreak/>
         <w:t xml:space="preserve">(1) </w:t>
       </w:r>
       <w:r>
@@ -294,6 +319,18 @@
       </w:r>
       <w:r>
         <w:t>Hex Flip-Flop</w:t>
+      </w:r>
+    </w:p>
+    <w:p>
+      <w:pPr>
+        <w:pStyle w:val="ListParagraph"/>
+        <w:numPr>
+          <w:ilvl w:val="0"/>
+          <w:numId w:val="2"/>
+        </w:numPr>
+      </w:pPr>
+      <w:r>
+        <w:t>(1) 10K 1/8 W resisitor</w:t>
       </w:r>
     </w:p>
     <w:p/>
@@ -583,7 +620,10 @@
         <w:t>, pin 13 (D2)</w:t>
       </w:r>
       <w:r>
-        <w:t xml:space="preserve"> to the Data Buffer 27LS244 @ 5S</w:t>
+        <w:t xml:space="preserve"> to the Data Buffer 27LS244 @ 5</w:t>
+      </w:r>
+      <w:r>
+        <w:t>R</w:t>
       </w:r>
       <w:r>
         <w:t xml:space="preserve"> pin 16.</w:t>
@@ -608,6 +648,18 @@
       </w:r>
       <w:r>
         <w:t>. You are going to then take this wire up to a through hole in the PCB (see picture below) and then route this wire under capacitor leads to help guide the wire towards the ROM socket @ 1N/P… solder this wire neatly to pin 27 @ 1N/P.</w:t>
+      </w:r>
+    </w:p>
+    <w:p>
+      <w:pPr>
+        <w:pStyle w:val="ListParagraph"/>
+        <w:numPr>
+          <w:ilvl w:val="0"/>
+          <w:numId w:val="3"/>
+        </w:numPr>
+      </w:pPr>
+      <w:r>
+        <w:t>Solder your 10K 1/8W resistor from 5S pin 12 (step above)… to 5S pin 16 (+5v).. this is simply a pullup resistor.</w:t>
       </w:r>
     </w:p>
     <w:p>
@@ -799,6 +851,9 @@
         <w:pStyle w:val="ListParagraph"/>
         <w:ind w:left="0"/>
       </w:pPr>
+      <w:r>
+        <w:t>NOTE: 10K resistor not show here yet, photo coming soon.</w:t>
+      </w:r>
     </w:p>
     <w:p>
       <w:pPr>
@@ -1048,6 +1103,18 @@
         </w:numPr>
       </w:pPr>
       <w:r>
+        <w:t>Draft 1.10 – 8/11/2021 – Added resistor to Alpha mod and fixed a couple typos.</w:t>
+      </w:r>
+    </w:p>
+    <w:p>
+      <w:pPr>
+        <w:pStyle w:val="ListParagraph"/>
+        <w:numPr>
+          <w:ilvl w:val="0"/>
+          <w:numId w:val="7"/>
+        </w:numPr>
+      </w:pPr>
+      <w:r>
         <w:t>Draft 1.9 – 4/16/2021 – Updated GAMMA mods after switching to ADPCM speech.</w:t>
       </w:r>
     </w:p>
@@ -1147,6 +1214,7 @@
         </w:numPr>
       </w:pPr>
       <w:r>
+        <w:lastRenderedPageBreak/>
         <w:t>Draft 1.2 – 4/15/2018 – Added photos</w:t>
       </w:r>
     </w:p>
@@ -1159,7 +1227,6 @@
         </w:numPr>
       </w:pPr>
       <w:r>
-        <w:lastRenderedPageBreak/>
         <w:t xml:space="preserve">Draft 1.1 </w:t>
       </w:r>
       <w:r>
@@ -1210,7 +1277,7 @@
 </file>
 
 <file path=word/numbering.xml><?xml version="1.0" encoding="utf-8"?>
-<w:numbering xmlns:wpc="http://schemas.microsoft.com/office/word/2010/wordprocessingCanvas" xmlns:cx="http://schemas.microsoft.com/office/drawing/2014/chartex" xmlns:cx1="http://schemas.microsoft.com/office/drawing/2015/9/8/chartex" xmlns:cx2="http://schemas.microsoft.com/office/drawing/2015/10/21/chartex" xmlns:cx3="http://schemas.microsoft.com/office/drawing/2016/5/9/chartex" xmlns:cx4="http://schemas.microsoft.com/office/drawing/2016/5/10/chartex" xmlns:cx5="http://schemas.microsoft.com/office/drawing/2016/5/11/chartex" xmlns:cx6="http://schemas.microsoft.com/office/drawing/2016/5/12/chartex" xmlns:cx7="http://schemas.microsoft.com/office/drawing/2016/5/13/chartex" xmlns:cx8="http://schemas.microsoft.com/office/drawing/2016/5/14/chartex" xmlns:mc="http://schemas.openxmlformats.org/markup-compatibility/2006" xmlns:aink="http://schemas.microsoft.com/office/drawing/2016/ink" xmlns:am3d="http://schemas.microsoft.com/office/drawing/2017/model3d" xmlns:o="urn:schemas-microsoft-com:office:office" xmlns:r="http://schemas.openxmlformats.org/officeDocument/2006/relationships" xmlns:m="http://schemas.openxmlformats.org/officeDocument/2006/math" xmlns:v="urn:schemas-microsoft-com:vml" xmlns:wp14="http://schemas.microsoft.com/office/word/2010/wordprocessingDrawing" xmlns:wp="http://schemas.openxmlformats.org/drawingml/2006/wordprocessingDrawing" xmlns:w10="urn:schemas-microsoft-com:office:word" xmlns:w="http://schemas.openxmlformats.org/wordprocessingml/2006/main" xmlns:w14="http://schemas.microsoft.com/office/word/2010/wordml" xmlns:w15="http://schemas.microsoft.com/office/word/2012/wordml" xmlns:w16cex="http://schemas.microsoft.com/office/word/2018/wordml/cex" xmlns:w16cid="http://schemas.microsoft.com/office/word/2016/wordml/cid" xmlns:w16="http://schemas.microsoft.com/office/word/2018/wordml" xmlns:w16se="http://schemas.microsoft.com/office/word/2015/wordml/symex" xmlns:wpg="http://schemas.microsoft.com/office/word/2010/wordprocessingGroup" xmlns:wpi="http://schemas.microsoft.com/office/word/2010/wordprocessingInk" xmlns:wne="http://schemas.microsoft.com/office/word/2006/wordml" xmlns:wps="http://schemas.microsoft.com/office/word/2010/wordprocessingShape" mc:Ignorable="w14 w15 w16se w16cid w16 w16cex wp14">
+<w:numbering xmlns:wpc="http://schemas.microsoft.com/office/word/2010/wordprocessingCanvas" xmlns:cx="http://schemas.microsoft.com/office/drawing/2014/chartex" xmlns:cx1="http://schemas.microsoft.com/office/drawing/2015/9/8/chartex" xmlns:cx2="http://schemas.microsoft.com/office/drawing/2015/10/21/chartex" xmlns:cx3="http://schemas.microsoft.com/office/drawing/2016/5/9/chartex" xmlns:cx4="http://schemas.microsoft.com/office/drawing/2016/5/10/chartex" xmlns:cx5="http://schemas.microsoft.com/office/drawing/2016/5/11/chartex" xmlns:cx6="http://schemas.microsoft.com/office/drawing/2016/5/12/chartex" xmlns:cx7="http://schemas.microsoft.com/office/drawing/2016/5/13/chartex" xmlns:cx8="http://schemas.microsoft.com/office/drawing/2016/5/14/chartex" xmlns:mc="http://schemas.openxmlformats.org/markup-compatibility/2006" xmlns:aink="http://schemas.microsoft.com/office/drawing/2016/ink" xmlns:am3d="http://schemas.microsoft.com/office/drawing/2017/model3d" xmlns:o="urn:schemas-microsoft-com:office:office" xmlns:r="http://schemas.openxmlformats.org/officeDocument/2006/relationships" xmlns:m="http://schemas.openxmlformats.org/officeDocument/2006/math" xmlns:v="urn:schemas-microsoft-com:vml" xmlns:wp14="http://schemas.microsoft.com/office/word/2010/wordprocessingDrawing" xmlns:wp="http://schemas.openxmlformats.org/drawingml/2006/wordprocessingDrawing" xmlns:w10="urn:schemas-microsoft-com:office:word" xmlns:w="http://schemas.openxmlformats.org/wordprocessingml/2006/main" xmlns:w14="http://schemas.microsoft.com/office/word/2010/wordml" xmlns:w15="http://schemas.microsoft.com/office/word/2012/wordml" xmlns:w16cex="http://schemas.microsoft.com/office/word/2018/wordml/cex" xmlns:w16cid="http://schemas.microsoft.com/office/word/2016/wordml/cid" xmlns:w16="http://schemas.microsoft.com/office/word/2018/wordml" xmlns:w16sdtdh="http://schemas.microsoft.com/office/word/2020/wordml/sdtdatahash" xmlns:w16se="http://schemas.microsoft.com/office/word/2015/wordml/symex" xmlns:wpg="http://schemas.microsoft.com/office/word/2010/wordprocessingGroup" xmlns:wpi="http://schemas.microsoft.com/office/word/2010/wordprocessingInk" xmlns:wne="http://schemas.microsoft.com/office/word/2006/wordml" xmlns:wps="http://schemas.microsoft.com/office/word/2010/wordprocessingShape" mc:Ignorable="w14 w15 w16se w16cid w16 w16cex w16sdtdh wp14">
   <w:abstractNum w:abstractNumId="0" w15:restartNumberingAfterBreak="0">
     <w:nsid w:val="04195F39"/>
     <w:multiLevelType w:val="hybridMultilevel"/>
@@ -2064,7 +2131,7 @@
 </file>
 
 <file path=word/styles.xml><?xml version="1.0" encoding="utf-8"?>
-<w:styles xmlns:mc="http://schemas.openxmlformats.org/markup-compatibility/2006" xmlns:r="http://schemas.openxmlformats.org/officeDocument/2006/relationships" xmlns:w="http://schemas.openxmlformats.org/wordprocessingml/2006/main" xmlns:w14="http://schemas.microsoft.com/office/word/2010/wordml" xmlns:w15="http://schemas.microsoft.com/office/word/2012/wordml" xmlns:w16cex="http://schemas.microsoft.com/office/word/2018/wordml/cex" xmlns:w16cid="http://schemas.microsoft.com/office/word/2016/wordml/cid" xmlns:w16="http://schemas.microsoft.com/office/word/2018/wordml" xmlns:w16se="http://schemas.microsoft.com/office/word/2015/wordml/symex" mc:Ignorable="w14 w15 w16se w16cid w16 w16cex">
+<w:styles xmlns:mc="http://schemas.openxmlformats.org/markup-compatibility/2006" xmlns:r="http://schemas.openxmlformats.org/officeDocument/2006/relationships" xmlns:w="http://schemas.openxmlformats.org/wordprocessingml/2006/main" xmlns:w14="http://schemas.microsoft.com/office/word/2010/wordml" xmlns:w15="http://schemas.microsoft.com/office/word/2012/wordml" xmlns:w16cex="http://schemas.microsoft.com/office/word/2018/wordml/cex" xmlns:w16cid="http://schemas.microsoft.com/office/word/2016/wordml/cid" xmlns:w16="http://schemas.microsoft.com/office/word/2018/wordml" xmlns:w16sdtdh="http://schemas.microsoft.com/office/word/2020/wordml/sdtdatahash" xmlns:w16se="http://schemas.microsoft.com/office/word/2015/wordml/symex" mc:Ignorable="w14 w15 w16se w16cid w16 w16cex w16sdtdh">
   <w:docDefaults>
     <w:rPrDefault>
       <w:rPr>

</xml_diff>